<commit_message>
Added stacked plot chart and added some notes
Added stacked plot chart and added some notes in the writeup on the
LeNet training
</commit_message>
<xml_diff>
--- a/P2-AWS/Writeup.docx
+++ b/P2-AWS/Writeup.docx
@@ -1402,91 +1402,13 @@
           <w:lang w:val="en-US"/>
         </w:rPr>
       </w:pPr>
-    </w:p>
-    <w:p>
-      <w:pPr>
-        <w:rPr>
-          <w:sz w:val="24"/>
-          <w:szCs w:val="24"/>
-          <w:lang w:val="en-US"/>
-        </w:rPr>
-      </w:pPr>
-      <w:r>
-        <w:rPr>
-          <w:sz w:val="24"/>
-          <w:szCs w:val="24"/>
-          <w:u w:val="single"/>
-          <w:lang w:val="en-US"/>
-        </w:rPr>
-        <w:t>Potential shortcoming and possible improvements:</w:t>
-      </w:r>
-    </w:p>
-    <w:p>
-      <w:pPr>
-        <w:rPr>
-          <w:sz w:val="24"/>
-          <w:szCs w:val="24"/>
-          <w:lang w:val="en-US"/>
-        </w:rPr>
-      </w:pPr>
-      <w:r>
-        <w:rPr>
-          <w:sz w:val="24"/>
-          <w:szCs w:val="24"/>
-          <w:lang w:val="en-US"/>
-        </w:rPr>
-        <w:t xml:space="preserve">One way to increase the accuracy of the network is to augment even more the training dataset with more types of augmentation. Like geometrical transformation and illumination augmentation. That is because traffic signs are with variable illuminations and seen with different angle views. </w:t>
-      </w:r>
-    </w:p>
-    <w:p>
-      <w:pPr>
-        <w:rPr>
-          <w:sz w:val="24"/>
-          <w:szCs w:val="24"/>
-          <w:lang w:val="en-US"/>
-        </w:rPr>
-      </w:pPr>
-      <w:r>
-        <w:rPr>
-          <w:sz w:val="24"/>
-          <w:szCs w:val="24"/>
-          <w:lang w:val="en-US"/>
-        </w:rPr>
-        <w:t>Others achieved better performance with dropping out the color information and using the grey color space instead. I did not go with that root since I thought that colors are giving important info on the type of the traffic signs, but they argued that the shape alone are enough and without the RGB color the input will be with 3</w:t>
-      </w:r>
-      <w:r>
-        <w:rPr>
-          <w:sz w:val="24"/>
-          <w:szCs w:val="24"/>
-          <w:vertAlign w:val="superscript"/>
-          <w:lang w:val="en-US"/>
-        </w:rPr>
-        <w:t>rd</w:t>
-      </w:r>
-      <w:r>
-        <w:rPr>
-          <w:sz w:val="24"/>
-          <w:szCs w:val="24"/>
-          <w:lang w:val="en-US"/>
-        </w:rPr>
-        <w:t xml:space="preserve"> less input dimension which will enhance the performance and prediction accuracy. I did not have time to test that. </w:t>
-      </w:r>
-    </w:p>
-    <w:p>
-      <w:pPr>
-        <w:rPr>
-          <w:sz w:val="24"/>
-          <w:szCs w:val="24"/>
-          <w:lang w:val="en-US"/>
-        </w:rPr>
-      </w:pPr>
-      <w:r>
-        <w:rPr>
-          <w:sz w:val="24"/>
-          <w:szCs w:val="24"/>
-          <w:lang w:val="en-US"/>
-        </w:rPr>
-        <w:t xml:space="preserve">Some other tried to use different networks other than </w:t>
+      <w:r>
+        <w:rPr>
+          <w:sz w:val="24"/>
+          <w:szCs w:val="24"/>
+          <w:lang w:val="en-US"/>
+        </w:rPr>
+        <w:t xml:space="preserve">The training of the </w:t>
       </w:r>
       <w:proofErr w:type="spellStart"/>
       <w:r>
@@ -1504,7 +1426,15 @@
           <w:szCs w:val="24"/>
           <w:lang w:val="en-US"/>
         </w:rPr>
-        <w:t xml:space="preserve"> like the new Dense Net where each layer will get its input not only from the output of its previous layer </w:t>
+        <w:t xml:space="preserve"> network was done with 100 epochs and </w:t>
+      </w:r>
+      <w:r>
+        <w:rPr>
+          <w:sz w:val="24"/>
+          <w:szCs w:val="24"/>
+          <w:lang w:val="en-US"/>
+        </w:rPr>
+        <w:t xml:space="preserve">batch size </w:t>
       </w:r>
       <w:proofErr w:type="gramStart"/>
       <w:r>
@@ -1513,7 +1443,15 @@
           <w:szCs w:val="24"/>
           <w:lang w:val="en-US"/>
         </w:rPr>
-        <w:t>but</w:t>
+        <w:t xml:space="preserve">of </w:t>
+      </w:r>
+      <w:r>
+        <w:rPr>
+          <w:sz w:val="24"/>
+          <w:szCs w:val="24"/>
+          <w:lang w:val="en-US"/>
+        </w:rPr>
+        <w:t xml:space="preserve"> 128</w:t>
       </w:r>
       <w:proofErr w:type="gramEnd"/>
       <w:r>
@@ -1522,7 +1460,7 @@
           <w:szCs w:val="24"/>
           <w:lang w:val="en-US"/>
         </w:rPr>
-        <w:t xml:space="preserve"> from the outputs of all the previous layers. This will prevent the known problem of gradient decaying which appears when the gradient descent will go through </w:t>
+        <w:t xml:space="preserve">. After 50 to 60 </w:t>
       </w:r>
       <w:proofErr w:type="gramStart"/>
       <w:r>
@@ -1531,7 +1469,51 @@
           <w:szCs w:val="24"/>
           <w:lang w:val="en-US"/>
         </w:rPr>
-        <w:t xml:space="preserve">a lot </w:t>
+        <w:t>epochs</w:t>
+      </w:r>
+      <w:proofErr w:type="gramEnd"/>
+      <w:r>
+        <w:rPr>
+          <w:sz w:val="24"/>
+          <w:szCs w:val="24"/>
+          <w:lang w:val="en-US"/>
+        </w:rPr>
+        <w:t xml:space="preserve"> the training reached its highest training and validation accuracy. The Adam optimizer </w:t>
+      </w:r>
+      <w:proofErr w:type="gramStart"/>
+      <w:r>
+        <w:rPr>
+          <w:sz w:val="24"/>
+          <w:szCs w:val="24"/>
+          <w:lang w:val="en-US"/>
+        </w:rPr>
+        <w:t>was used</w:t>
+      </w:r>
+      <w:proofErr w:type="gramEnd"/>
+      <w:r>
+        <w:rPr>
+          <w:sz w:val="24"/>
+          <w:szCs w:val="24"/>
+          <w:lang w:val="en-US"/>
+        </w:rPr>
+        <w:t xml:space="preserve">, since it is known for better performance for such types of neural networks. I have experimented a bit with dropouts but did not give better accuracy, so did not use it. </w:t>
+      </w:r>
+    </w:p>
+    <w:p>
+      <w:pPr>
+        <w:rPr>
+          <w:sz w:val="24"/>
+          <w:szCs w:val="24"/>
+          <w:lang w:val="en-US"/>
+        </w:rPr>
+      </w:pPr>
+      <w:r>
+        <w:rPr>
+          <w:sz w:val="24"/>
+          <w:szCs w:val="24"/>
+          <w:lang w:val="en-US"/>
+        </w:rPr>
+        <w:t xml:space="preserve">Experimented with learning rate but found </w:t>
       </w:r>
       <w:bookmarkStart w:id="0" w:name="_GoBack"/>
       <w:bookmarkEnd w:id="0"/>
@@ -1541,7 +1523,138 @@
           <w:szCs w:val="24"/>
           <w:lang w:val="en-US"/>
         </w:rPr>
-        <w:t>of</w:t>
+        <w:t xml:space="preserve">that the best performance and accuracy was on around 0.001. Tried to make the learning rate changed  from higher number (0.01) then after every 10 epochs decreased by ten times less, but that did not give me better accuracy, so returned to use the 0.001 learning rate. Some other students found that decreasing the sigma gave them better accuracy; I did not tried that yet. </w:t>
+      </w:r>
+    </w:p>
+    <w:p>
+      <w:pPr>
+        <w:rPr>
+          <w:sz w:val="24"/>
+          <w:szCs w:val="24"/>
+          <w:lang w:val="en-US"/>
+        </w:rPr>
+      </w:pPr>
+    </w:p>
+    <w:p>
+      <w:pPr>
+        <w:rPr>
+          <w:sz w:val="24"/>
+          <w:szCs w:val="24"/>
+          <w:lang w:val="en-US"/>
+        </w:rPr>
+      </w:pPr>
+    </w:p>
+    <w:p>
+      <w:pPr>
+        <w:rPr>
+          <w:sz w:val="24"/>
+          <w:szCs w:val="24"/>
+          <w:lang w:val="en-US"/>
+        </w:rPr>
+      </w:pPr>
+      <w:r>
+        <w:rPr>
+          <w:sz w:val="24"/>
+          <w:szCs w:val="24"/>
+          <w:u w:val="single"/>
+          <w:lang w:val="en-US"/>
+        </w:rPr>
+        <w:t>Potential shortcoming and possible improvements:</w:t>
+      </w:r>
+    </w:p>
+    <w:p>
+      <w:pPr>
+        <w:rPr>
+          <w:sz w:val="24"/>
+          <w:szCs w:val="24"/>
+          <w:lang w:val="en-US"/>
+        </w:rPr>
+      </w:pPr>
+      <w:r>
+        <w:rPr>
+          <w:sz w:val="24"/>
+          <w:szCs w:val="24"/>
+          <w:lang w:val="en-US"/>
+        </w:rPr>
+        <w:t xml:space="preserve">One way to increase the accuracy of the network is to augment even more the training dataset with more types of augmentation. Like geometrical transformation and illumination augmentation. That is because traffic signs are with variable illuminations and seen with different angle views. </w:t>
+      </w:r>
+    </w:p>
+    <w:p>
+      <w:pPr>
+        <w:rPr>
+          <w:sz w:val="24"/>
+          <w:szCs w:val="24"/>
+          <w:lang w:val="en-US"/>
+        </w:rPr>
+      </w:pPr>
+      <w:r>
+        <w:rPr>
+          <w:sz w:val="24"/>
+          <w:szCs w:val="24"/>
+          <w:lang w:val="en-US"/>
+        </w:rPr>
+        <w:t>Others achieved better performance with dropping out the color information and using the grey color space instead. I did not go with that root since I thought that colors are giving important info on the type of the traffic signs, but they argued that the shape alone are enough and without the RGB color the input will be with 3</w:t>
+      </w:r>
+      <w:r>
+        <w:rPr>
+          <w:sz w:val="24"/>
+          <w:szCs w:val="24"/>
+          <w:vertAlign w:val="superscript"/>
+          <w:lang w:val="en-US"/>
+        </w:rPr>
+        <w:t>rd</w:t>
+      </w:r>
+      <w:r>
+        <w:rPr>
+          <w:sz w:val="24"/>
+          <w:szCs w:val="24"/>
+          <w:lang w:val="en-US"/>
+        </w:rPr>
+        <w:t xml:space="preserve"> less input dimension which will enhance the performance and prediction accuracy. I did not have time to test that. </w:t>
+      </w:r>
+    </w:p>
+    <w:p>
+      <w:pPr>
+        <w:rPr>
+          <w:sz w:val="24"/>
+          <w:szCs w:val="24"/>
+          <w:lang w:val="en-US"/>
+        </w:rPr>
+      </w:pPr>
+      <w:r>
+        <w:rPr>
+          <w:sz w:val="24"/>
+          <w:szCs w:val="24"/>
+          <w:lang w:val="en-US"/>
+        </w:rPr>
+        <w:t xml:space="preserve">Some other tried to use different networks other than </w:t>
+      </w:r>
+      <w:proofErr w:type="spellStart"/>
+      <w:r>
+        <w:rPr>
+          <w:sz w:val="24"/>
+          <w:szCs w:val="24"/>
+          <w:lang w:val="en-US"/>
+        </w:rPr>
+        <w:t>LeNet</w:t>
+      </w:r>
+      <w:proofErr w:type="spellEnd"/>
+      <w:r>
+        <w:rPr>
+          <w:sz w:val="24"/>
+          <w:szCs w:val="24"/>
+          <w:lang w:val="en-US"/>
+        </w:rPr>
+        <w:t xml:space="preserve"> like the new Dense Net where each layer will get its input not only from the output of its previous layer </w:t>
+      </w:r>
+      <w:proofErr w:type="gramStart"/>
+      <w:r>
+        <w:rPr>
+          <w:sz w:val="24"/>
+          <w:szCs w:val="24"/>
+          <w:lang w:val="en-US"/>
+        </w:rPr>
+        <w:t>but</w:t>
       </w:r>
       <w:proofErr w:type="gramEnd"/>
       <w:r>
@@ -1550,6 +1663,24 @@
           <w:szCs w:val="24"/>
           <w:lang w:val="en-US"/>
         </w:rPr>
+        <w:t xml:space="preserve"> from the outputs of all the previous layers. This will prevent the known problem of gradient decaying which appears when the gradient descent will go through </w:t>
+      </w:r>
+      <w:proofErr w:type="gramStart"/>
+      <w:r>
+        <w:rPr>
+          <w:sz w:val="24"/>
+          <w:szCs w:val="24"/>
+          <w:lang w:val="en-US"/>
+        </w:rPr>
+        <w:t>a lot of</w:t>
+      </w:r>
+      <w:proofErr w:type="gramEnd"/>
+      <w:r>
+        <w:rPr>
+          <w:sz w:val="24"/>
+          <w:szCs w:val="24"/>
+          <w:lang w:val="en-US"/>
+        </w:rPr>
         <w:t xml:space="preserve"> layers.</w:t>
       </w:r>
     </w:p>
@@ -1585,7 +1716,16 @@
           <w:szCs w:val="24"/>
           <w:lang w:val="en-US"/>
         </w:rPr>
-        <w:t xml:space="preserve">). Probably that was because my network was not large enough to make the regularization techniques like L2 regularization or </w:t>
+        <w:t xml:space="preserve">). Probably that was because my network was not large enough to make the regularization techniques </w:t>
+      </w:r>
+      <w:r>
+        <w:rPr>
+          <w:sz w:val="24"/>
+          <w:szCs w:val="24"/>
+          <w:lang w:val="en-US"/>
+        </w:rPr>
+        <w:lastRenderedPageBreak/>
+        <w:t xml:space="preserve">like L2 regularization or </w:t>
       </w:r>
       <w:proofErr w:type="spellStart"/>
       <w:r>

</xml_diff>